<commit_message>
Added order management page and profile for webb
</commit_message>
<xml_diff>
--- a/Documents/Test Plan.docx
+++ b/Documents/Test Plan.docx
@@ -1725,7 +1725,7 @@
               <w:bottom w:val="single" w:sz="8" w:space="0" w:color="000000"/>
               <w:right w:val="single" w:sz="8" w:space="0" w:color="000000"/>
             </w:tcBorders>
-            <w:shd w:val="clear" w:color="auto" w:fill="FF0000"/>
+            <w:shd w:val="clear" w:color="auto" w:fill="A8D08D" w:themeFill="accent6" w:themeFillTint="99"/>
           </w:tcPr>
           <w:p>
             <w:pPr>
@@ -1747,7 +1747,7 @@
                 <w:rFonts w:ascii="Arial" w:eastAsia="Arial" w:hAnsi="Arial" w:cs="Arial"/>
                 <w:lang w:val="en-US"/>
               </w:rPr>
-              <w:t>Details are updated in the database, not in the app</w:t>
+              <w:t>N/A*</w:t>
             </w:r>
           </w:p>
           <w:p>

</xml_diff>

<commit_message>
Changed some documents and some design changes
</commit_message>
<xml_diff>
--- a/Documents/Test Plan.docx
+++ b/Documents/Test Plan.docx
@@ -35,7 +35,23 @@
           <w:sz w:val="32"/>
           <w:lang w:val="en-US"/>
         </w:rPr>
-        <w:t>test report of</w:t>
+        <w:t xml:space="preserve">test </w:t>
+      </w:r>
+      <w:r>
+        <w:rPr>
+          <w:rFonts w:ascii="Arial" w:eastAsia="Arial" w:hAnsi="Arial" w:cs="Arial"/>
+          <w:sz w:val="32"/>
+          <w:lang w:val="en-US"/>
+        </w:rPr>
+        <w:t>plan</w:t>
+      </w:r>
+      <w:r>
+        <w:rPr>
+          <w:rFonts w:ascii="Arial" w:eastAsia="Arial" w:hAnsi="Arial" w:cs="Arial"/>
+          <w:sz w:val="32"/>
+          <w:lang w:val="en-US"/>
+        </w:rPr>
+        <w:t xml:space="preserve"> of</w:t>
       </w:r>
     </w:p>
     <w:p>
@@ -44,7 +60,8 @@
         <w:ind w:left="10" w:right="162" w:hanging="10"/>
         <w:jc w:val="center"/>
         <w:rPr>
-          <w:rFonts w:ascii="Arial" w:hAnsi="Arial" w:cs="Arial"/>
+          <w:rFonts w:ascii="Arial" w:eastAsia="Arial" w:hAnsi="Arial" w:cs="Arial"/>
+          <w:sz w:val="32"/>
           <w:lang w:val="en-US"/>
         </w:rPr>
       </w:pPr>
@@ -66,7 +83,8 @@
         <w:ind w:left="10" w:right="162" w:hanging="10"/>
         <w:jc w:val="center"/>
         <w:rPr>
-          <w:rFonts w:ascii="Arial" w:hAnsi="Arial" w:cs="Arial"/>
+          <w:rFonts w:ascii="Arial" w:eastAsia="Arial" w:hAnsi="Arial" w:cs="Arial"/>
+          <w:sz w:val="32"/>
           <w:lang w:val="en-US"/>
         </w:rPr>
       </w:pPr>
@@ -76,7 +94,15 @@
           <w:sz w:val="32"/>
           <w:lang w:val="en-US"/>
         </w:rPr>
-        <w:t xml:space="preserve">Executed by </w:t>
+        <w:t>Created</w:t>
+      </w:r>
+      <w:r>
+        <w:rPr>
+          <w:rFonts w:ascii="Arial" w:eastAsia="Arial" w:hAnsi="Arial" w:cs="Arial"/>
+          <w:sz w:val="32"/>
+          <w:lang w:val="en-US"/>
+        </w:rPr>
+        <w:t xml:space="preserve"> by </w:t>
       </w:r>
       <w:r>
         <w:rPr>
@@ -85,6 +111,53 @@
           <w:lang w:val="en-US"/>
         </w:rPr>
         <w:t>Radu Andrei Popescu</w:t>
+      </w:r>
+    </w:p>
+    <w:p>
+      <w:pPr>
+        <w:pBdr>
+          <w:bottom w:val="single" w:sz="12" w:space="1" w:color="auto"/>
+        </w:pBdr>
+        <w:spacing w:after="30"/>
+        <w:ind w:left="10" w:right="162" w:hanging="10"/>
+        <w:jc w:val="center"/>
+        <w:rPr>
+          <w:rFonts w:ascii="Arial" w:hAnsi="Arial" w:cs="Arial"/>
+          <w:lang w:val="en-US"/>
+        </w:rPr>
+      </w:pPr>
+      <w:r>
+        <w:rPr>
+          <w:rFonts w:ascii="Arial" w:eastAsia="Arial" w:hAnsi="Arial" w:cs="Arial"/>
+          <w:sz w:val="32"/>
+          <w:lang w:val="en-US"/>
+        </w:rPr>
+        <w:t xml:space="preserve">On </w:t>
+      </w:r>
+      <w:r>
+        <w:rPr>
+          <w:rFonts w:ascii="Arial" w:eastAsia="Arial" w:hAnsi="Arial" w:cs="Arial"/>
+          <w:sz w:val="32"/>
+          <w:lang w:val="en-US"/>
+        </w:rPr>
+        <w:t>8</w:t>
+      </w:r>
+      <w:r>
+        <w:rPr>
+          <w:rFonts w:ascii="Arial" w:eastAsia="Arial" w:hAnsi="Arial" w:cs="Arial"/>
+          <w:sz w:val="32"/>
+          <w:vertAlign w:val="superscript"/>
+          <w:lang w:val="en-US"/>
+        </w:rPr>
+        <w:t>th</w:t>
+      </w:r>
+      <w:r>
+        <w:rPr>
+          <w:rFonts w:ascii="Arial" w:eastAsia="Arial" w:hAnsi="Arial" w:cs="Arial"/>
+          <w:sz w:val="32"/>
+          <w:lang w:val="en-US"/>
+        </w:rPr>
+        <w:t xml:space="preserve"> of December 2023</w:t>
       </w:r>
     </w:p>
     <w:p>

</xml_diff>